<commit_message>
added turns vs dipensed
</commit_message>
<xml_diff>
--- a/specifications/specifications.docx
+++ b/specifications/specifications.docx
@@ -9,120 +9,227 @@
     </w:p>
     <w:p/>
     <w:p>
+      <w:r>
+        <w:t>3mL</w:t>
+      </w:r>
+    </w:p>
+    <w:p>
+      <w:r>
+        <w:t>Pipet up to 1mL or 1000</w:t>
+      </w:r>
+      <w:r>
+        <w:t xml:space="preserve"> </w:t>
+      </w:r>
+      <w:r>
+        <w:t>µL ± 10 µL</w:t>
+      </w:r>
+    </w:p>
+    <w:p>
+      <w:r>
+        <w:t>Adjust in increments of 100</w:t>
+      </w:r>
+      <w:r>
+        <w:t xml:space="preserve"> </w:t>
+      </w:r>
+      <w:r>
+        <w:t>µL</w:t>
+      </w:r>
+    </w:p>
+    <w:p>
+      <w:r>
+        <w:t>Tolerance ±</w:t>
+      </w:r>
+      <w:r>
+        <w:t>10</w:t>
+      </w:r>
+      <w:r>
+        <w:t xml:space="preserve"> </w:t>
+      </w:r>
+      <w:r>
+        <w:t>µL</w:t>
+      </w:r>
+    </w:p>
+    <w:p/>
+    <w:p>
+      <w:r>
+        <w:t xml:space="preserve">1mL Syringe </w:t>
+      </w:r>
+    </w:p>
+    <w:p>
+      <w:r>
+        <w:t>Pipet up to 350uL ± 1</w:t>
+      </w:r>
+      <w:r>
+        <w:t xml:space="preserve"> </w:t>
+      </w:r>
+      <w:r>
+        <w:t>µL</w:t>
+      </w:r>
+    </w:p>
+    <w:p>
+      <w:r>
+        <w:t>Adjust in increments of 10</w:t>
+      </w:r>
+      <w:r>
+        <w:t xml:space="preserve"> </w:t>
+      </w:r>
+      <w:r>
+        <w:t>µL</w:t>
+      </w:r>
+    </w:p>
+    <w:p>
+      <w:r>
+        <w:t>Tolerance ±1</w:t>
+      </w:r>
+      <w:r>
+        <w:t xml:space="preserve"> </w:t>
+      </w:r>
+      <w:r>
+        <w:t>µL</w:t>
+      </w:r>
+    </w:p>
+    <w:p/>
+    <w:p>
+      <w:r>
+        <w:br w:type="page"/>
+      </w:r>
+    </w:p>
+    <w:p>
+      <w:pPr>
+        <w:autoSpaceDE w:val="0"/>
+        <w:autoSpaceDN w:val="0"/>
+        <w:adjustRightInd w:val="0"/>
+        <w:spacing w:after="0" w:line="240" w:lineRule="auto"/>
+        <w:rPr>
+          <w:rFonts w:ascii="Courier New" w:hAnsi="Courier New" w:cs="Courier New"/>
+        </w:rPr>
+      </w:pPr>
+      <w:r>
+        <w:rPr>
+          <w:rFonts w:ascii="Courier New" w:hAnsi="Courier New" w:cs="Courier New"/>
+        </w:rPr>
+        <w:lastRenderedPageBreak/>
+        <w:t>The 3mL Syringe Micropipette can dispense up to 1mL of liquid. It can be adjusted to any value between 0.0mL to 1.1mL.</w:t>
+      </w:r>
+    </w:p>
+    <w:p>
+      <w:pPr>
+        <w:autoSpaceDE w:val="0"/>
+        <w:autoSpaceDN w:val="0"/>
+        <w:adjustRightInd w:val="0"/>
+        <w:spacing w:after="0" w:line="240" w:lineRule="auto"/>
+        <w:rPr>
+          <w:rFonts w:ascii="Courier New" w:hAnsi="Courier New" w:cs="Courier New"/>
+        </w:rPr>
+      </w:pPr>
+    </w:p>
+    <w:p>
+      <w:pPr>
+        <w:autoSpaceDE w:val="0"/>
+        <w:autoSpaceDN w:val="0"/>
+        <w:adjustRightInd w:val="0"/>
+        <w:spacing w:after="0" w:line="240" w:lineRule="auto"/>
+        <w:rPr>
+          <w:rFonts w:ascii="Courier New" w:hAnsi="Courier New" w:cs="Courier New"/>
+        </w:rPr>
+      </w:pPr>
+      <w:r>
+        <w:rPr>
+          <w:rFonts w:ascii="Courier New" w:hAnsi="Courier New" w:cs="Courier New"/>
+        </w:rPr>
+        <w:t xml:space="preserve">When the plunger is fully depressed into its lock position the syringe reads 0.7mL. </w:t>
+      </w:r>
+    </w:p>
+    <w:p>
+      <w:pPr>
+        <w:autoSpaceDE w:val="0"/>
+        <w:autoSpaceDN w:val="0"/>
+        <w:adjustRightInd w:val="0"/>
+        <w:spacing w:after="0" w:line="240" w:lineRule="auto"/>
+        <w:rPr>
+          <w:rFonts w:ascii="Courier New" w:hAnsi="Courier New" w:cs="Courier New"/>
+        </w:rPr>
+      </w:pPr>
+    </w:p>
+    <w:p>
+      <w:pPr>
+        <w:autoSpaceDE w:val="0"/>
+        <w:autoSpaceDN w:val="0"/>
+        <w:adjustRightInd w:val="0"/>
+        <w:spacing w:after="0" w:line="240" w:lineRule="auto"/>
+        <w:rPr>
+          <w:rFonts w:ascii="Courier New" w:hAnsi="Courier New" w:cs="Courier New"/>
+        </w:rPr>
+      </w:pPr>
+      <w:r>
+        <w:rPr>
+          <w:rFonts w:ascii="Courier New" w:hAnsi="Courier New" w:cs="Courier New"/>
+        </w:rPr>
+        <w:t>When the plunger is released and the screw at its lowest value reads 0.7mL.</w:t>
+      </w:r>
+    </w:p>
+    <w:p>
+      <w:pPr>
+        <w:autoSpaceDE w:val="0"/>
+        <w:autoSpaceDN w:val="0"/>
+        <w:adjustRightInd w:val="0"/>
+        <w:spacing w:after="0" w:line="240" w:lineRule="auto"/>
+        <w:rPr>
+          <w:rFonts w:ascii="Courier New" w:hAnsi="Courier New" w:cs="Courier New"/>
+        </w:rPr>
+      </w:pPr>
+    </w:p>
+    <w:p>
+      <w:pPr>
+        <w:autoSpaceDE w:val="0"/>
+        <w:autoSpaceDN w:val="0"/>
+        <w:adjustRightInd w:val="0"/>
+        <w:spacing w:after="0" w:line="240" w:lineRule="auto"/>
+        <w:rPr>
+          <w:rFonts w:ascii="Courier New" w:hAnsi="Courier New" w:cs="Courier New"/>
+        </w:rPr>
+      </w:pPr>
+      <w:r>
+        <w:rPr>
+          <w:rFonts w:ascii="Courier New" w:hAnsi="Courier New" w:cs="Courier New"/>
+        </w:rPr>
+        <w:t>When the plunger is released and the screw at its highest value reads 1.8mL.</w:t>
+      </w:r>
+    </w:p>
+    <w:p>
+      <w:pPr>
+        <w:autoSpaceDE w:val="0"/>
+        <w:autoSpaceDN w:val="0"/>
+        <w:adjustRightInd w:val="0"/>
+        <w:spacing w:after="0" w:line="240" w:lineRule="auto"/>
+        <w:rPr>
+          <w:rFonts w:ascii="Courier New" w:hAnsi="Courier New" w:cs="Courier New"/>
+        </w:rPr>
+      </w:pPr>
+    </w:p>
+    <w:p>
+      <w:pPr>
+        <w:autoSpaceDE w:val="0"/>
+        <w:autoSpaceDN w:val="0"/>
+        <w:adjustRightInd w:val="0"/>
+        <w:spacing w:after="0" w:line="240" w:lineRule="auto"/>
+        <w:rPr>
+          <w:rFonts w:ascii="Courier New" w:hAnsi="Courier New" w:cs="Courier New"/>
+        </w:rPr>
+      </w:pPr>
+      <w:r>
+        <w:rPr>
+          <w:rFonts w:ascii="Courier New" w:hAnsi="Courier New" w:cs="Courier New"/>
+        </w:rPr>
+        <w:t>Thus this micropipette can dispense amounts as low as 0.0mL and amounts as high as 1.1mL. Any value in between can be adjusted to 0.1mL.</w:t>
+      </w:r>
+    </w:p>
+    <w:p>
       <w:bookmarkStart w:id="0" w:name="_GoBack"/>
       <w:bookmarkEnd w:id="0"/>
-      <w:r>
-        <w:t>3mL</w:t>
-      </w:r>
-    </w:p>
-    <w:p>
-      <w:r>
-        <w:t>Pipet up to 1mL or 1000</w:t>
-      </w:r>
-      <w:r>
-        <w:t xml:space="preserve"> </w:t>
-      </w:r>
-      <w:r>
-        <w:t>µL</w:t>
-      </w:r>
-      <w:r>
-        <w:t xml:space="preserve"> </w:t>
-      </w:r>
-      <w:r>
-        <w:t>± 1</w:t>
-      </w:r>
-      <w:r>
-        <w:t>0 µ</w:t>
-      </w:r>
-      <w:r>
-        <w:t>L</w:t>
-      </w:r>
-    </w:p>
-    <w:p>
-      <w:r>
-        <w:t>Adjust in increments of 100</w:t>
-      </w:r>
-      <w:r>
-        <w:t xml:space="preserve"> </w:t>
-      </w:r>
-      <w:r>
-        <w:t>µL</w:t>
-      </w:r>
-    </w:p>
-    <w:p>
-      <w:r>
-        <w:t>Tolerance ±</w:t>
-      </w:r>
-      <w:r>
-        <w:t>10</w:t>
-      </w:r>
-      <w:r>
-        <w:t xml:space="preserve"> </w:t>
-      </w:r>
-      <w:r>
-        <w:t>µL</w:t>
-      </w:r>
-    </w:p>
-    <w:p/>
-    <w:p>
-      <w:r>
-        <w:t xml:space="preserve">1mL Syringe </w:t>
-      </w:r>
-    </w:p>
-    <w:p>
-      <w:r>
-        <w:t xml:space="preserve">Pipet up to 350uL </w:t>
-      </w:r>
-      <w:r>
-        <w:t>±</w:t>
-      </w:r>
-      <w:r>
-        <w:t xml:space="preserve"> 1</w:t>
-      </w:r>
-      <w:r>
-        <w:t xml:space="preserve"> </w:t>
-      </w:r>
-      <w:r>
-        <w:t>µL</w:t>
-      </w:r>
-    </w:p>
-    <w:p>
-      <w:r>
-        <w:t>Adjust in increments of 10</w:t>
-      </w:r>
-      <w:r>
-        <w:t xml:space="preserve"> </w:t>
-      </w:r>
-      <w:r>
-        <w:t>µL</w:t>
-      </w:r>
-    </w:p>
-    <w:p>
-      <w:r>
-        <w:t xml:space="preserve">Tolerance </w:t>
-      </w:r>
-      <w:r>
-        <w:t>±</w:t>
-      </w:r>
-      <w:r>
-        <w:t>1</w:t>
-      </w:r>
-      <w:r>
-        <w:t xml:space="preserve"> </w:t>
-      </w:r>
-      <w:r>
-        <w:t>µL</w:t>
-      </w:r>
-    </w:p>
-    <w:p/>
-    <w:p>
-      <w:r>
-        <w:br w:type="page"/>
-      </w:r>
-    </w:p>
-    <w:p>
-      <w:r>
-        <w:lastRenderedPageBreak/>
+    </w:p>
+    <w:p>
+      <w:r>
         <w:br w:type="page"/>
       </w:r>
     </w:p>

</xml_diff>